<commit_message>
add solution page and auto open when finish
</commit_message>
<xml_diff>
--- a/sudoku/template.docx
+++ b/sudoku/template.docx
@@ -2102,6 +2102,2184 @@
       </w:tr>
     </w:tbl>
     <w:p/>
+    <w:p/>
+    <w:p/>
+    <w:p/>
+    <w:p/>
+    <w:p/>
+    <w:p/>
+    <w:p/>
+    <w:p/>
+    <w:p/>
+    <w:p/>
+    <w:p/>
+    <w:p/>
+    <w:p/>
+    <w:p/>
+    <w:p>
+      <w:pPr>
+        <w:rPr>
+          <w:rStyle w:val="Hyperlink"/>
+        </w:rPr>
+      </w:pPr>
+      <w:r>
+        <w:t xml:space="preserve">Credit: </w:t>
+      </w:r>
+      <w:hyperlink r:id="rId5" w:history="1">
+        <w:r>
+          <w:rPr>
+            <w:rStyle w:val="Hyperlink"/>
+          </w:rPr>
+          <w:t>https://www.lookhin.biz</w:t>
+        </w:r>
+      </w:hyperlink>
+    </w:p>
+    <w:p>
+      <w:pPr>
+        <w:rPr>
+          <w:b/>
+          <w:bCs/>
+          <w:sz w:val="36"/>
+          <w:szCs w:val="44"/>
+        </w:rPr>
+      </w:pPr>
+      <w:r>
+        <w:rPr>
+          <w:b/>
+          <w:bCs/>
+          <w:sz w:val="36"/>
+          <w:szCs w:val="44"/>
+        </w:rPr>
+        <w:lastRenderedPageBreak/>
+        <w:t>Solution</w:t>
+      </w:r>
+    </w:p>
+    <w:tbl>
+      <w:tblPr>
+        <w:tblStyle w:val="TableGrid"/>
+        <w:tblW w:w="6480" w:type="dxa"/>
+        <w:tblLook w:val="04A0" w:firstRow="1" w:lastRow="0" w:firstColumn="1" w:lastColumn="0" w:noHBand="0" w:noVBand="1"/>
+      </w:tblPr>
+      <w:tblGrid>
+        <w:gridCol w:w="843"/>
+        <w:gridCol w:w="843"/>
+        <w:gridCol w:w="843"/>
+        <w:gridCol w:w="843"/>
+        <w:gridCol w:w="843"/>
+        <w:gridCol w:w="843"/>
+        <w:gridCol w:w="843"/>
+        <w:gridCol w:w="843"/>
+        <w:gridCol w:w="843"/>
+      </w:tblGrid>
+      <w:tr>
+        <w:trPr>
+          <w:trHeight w:val="720"/>
+        </w:trPr>
+        <w:tc>
+          <w:tcPr>
+            <w:tcW w:w="720" w:type="dxa"/>
+            <w:tcBorders>
+              <w:top w:val="single" w:sz="12" w:space="0" w:color="auto"/>
+              <w:left w:val="single" w:sz="12" w:space="0" w:color="auto"/>
+            </w:tcBorders>
+            <w:vAlign w:val="center"/>
+          </w:tcPr>
+          <w:p>
+            <w:pPr>
+              <w:jc w:val="center"/>
+              <w:rPr>
+                <w:sz w:val="48"/>
+                <w:szCs w:val="48"/>
+                <w:lang w:val="en-US"/>
+              </w:rPr>
+            </w:pPr>
+            <w:r>
+              <w:rPr>
+                <w:sz w:val="48"/>
+                <w:szCs w:val="48"/>
+                <w:lang w:val="en-US"/>
+              </w:rPr>
+              <w:t>j1</w:t>
+            </w:r>
+          </w:p>
+        </w:tc>
+        <w:tc>
+          <w:tcPr>
+            <w:tcW w:w="720" w:type="dxa"/>
+            <w:tcBorders>
+              <w:top w:val="single" w:sz="12" w:space="0" w:color="auto"/>
+            </w:tcBorders>
+            <w:vAlign w:val="center"/>
+          </w:tcPr>
+          <w:p>
+            <w:pPr>
+              <w:jc w:val="center"/>
+              <w:rPr>
+                <w:sz w:val="48"/>
+                <w:szCs w:val="48"/>
+              </w:rPr>
+            </w:pPr>
+            <w:r>
+              <w:rPr>
+                <w:sz w:val="48"/>
+                <w:szCs w:val="48"/>
+              </w:rPr>
+              <w:t>j2</w:t>
+            </w:r>
+          </w:p>
+        </w:tc>
+        <w:tc>
+          <w:tcPr>
+            <w:tcW w:w="720" w:type="dxa"/>
+            <w:tcBorders>
+              <w:top w:val="single" w:sz="12" w:space="0" w:color="auto"/>
+              <w:right w:val="single" w:sz="12" w:space="0" w:color="auto"/>
+            </w:tcBorders>
+            <w:vAlign w:val="center"/>
+          </w:tcPr>
+          <w:p>
+            <w:pPr>
+              <w:jc w:val="center"/>
+              <w:rPr>
+                <w:sz w:val="48"/>
+                <w:szCs w:val="48"/>
+              </w:rPr>
+            </w:pPr>
+            <w:r>
+              <w:rPr>
+                <w:sz w:val="48"/>
+                <w:szCs w:val="48"/>
+              </w:rPr>
+              <w:t>j3</w:t>
+            </w:r>
+          </w:p>
+        </w:tc>
+        <w:tc>
+          <w:tcPr>
+            <w:tcW w:w="720" w:type="dxa"/>
+            <w:tcBorders>
+              <w:top w:val="single" w:sz="12" w:space="0" w:color="auto"/>
+              <w:left w:val="single" w:sz="12" w:space="0" w:color="auto"/>
+            </w:tcBorders>
+            <w:vAlign w:val="center"/>
+          </w:tcPr>
+          <w:p>
+            <w:pPr>
+              <w:jc w:val="center"/>
+              <w:rPr>
+                <w:sz w:val="48"/>
+                <w:szCs w:val="48"/>
+              </w:rPr>
+            </w:pPr>
+            <w:r>
+              <w:rPr>
+                <w:sz w:val="48"/>
+                <w:szCs w:val="48"/>
+              </w:rPr>
+              <w:t>j4</w:t>
+            </w:r>
+          </w:p>
+        </w:tc>
+        <w:tc>
+          <w:tcPr>
+            <w:tcW w:w="720" w:type="dxa"/>
+            <w:tcBorders>
+              <w:top w:val="single" w:sz="12" w:space="0" w:color="auto"/>
+            </w:tcBorders>
+            <w:vAlign w:val="center"/>
+          </w:tcPr>
+          <w:p>
+            <w:pPr>
+              <w:jc w:val="center"/>
+              <w:rPr>
+                <w:sz w:val="48"/>
+                <w:szCs w:val="48"/>
+              </w:rPr>
+            </w:pPr>
+            <w:r>
+              <w:rPr>
+                <w:sz w:val="48"/>
+                <w:szCs w:val="48"/>
+              </w:rPr>
+              <w:t>j5</w:t>
+            </w:r>
+          </w:p>
+        </w:tc>
+        <w:tc>
+          <w:tcPr>
+            <w:tcW w:w="720" w:type="dxa"/>
+            <w:tcBorders>
+              <w:top w:val="single" w:sz="12" w:space="0" w:color="auto"/>
+              <w:right w:val="single" w:sz="12" w:space="0" w:color="auto"/>
+            </w:tcBorders>
+            <w:vAlign w:val="center"/>
+          </w:tcPr>
+          <w:p>
+            <w:pPr>
+              <w:jc w:val="center"/>
+              <w:rPr>
+                <w:sz w:val="48"/>
+                <w:szCs w:val="48"/>
+              </w:rPr>
+            </w:pPr>
+            <w:r>
+              <w:rPr>
+                <w:sz w:val="48"/>
+                <w:szCs w:val="48"/>
+              </w:rPr>
+              <w:t>j6</w:t>
+            </w:r>
+          </w:p>
+        </w:tc>
+        <w:tc>
+          <w:tcPr>
+            <w:tcW w:w="720" w:type="dxa"/>
+            <w:tcBorders>
+              <w:top w:val="single" w:sz="12" w:space="0" w:color="auto"/>
+              <w:left w:val="single" w:sz="12" w:space="0" w:color="auto"/>
+            </w:tcBorders>
+            <w:vAlign w:val="center"/>
+          </w:tcPr>
+          <w:p>
+            <w:pPr>
+              <w:jc w:val="center"/>
+              <w:rPr>
+                <w:sz w:val="48"/>
+                <w:szCs w:val="48"/>
+              </w:rPr>
+            </w:pPr>
+            <w:r>
+              <w:rPr>
+                <w:sz w:val="48"/>
+                <w:szCs w:val="48"/>
+              </w:rPr>
+              <w:t>j7</w:t>
+            </w:r>
+          </w:p>
+        </w:tc>
+        <w:tc>
+          <w:tcPr>
+            <w:tcW w:w="720" w:type="dxa"/>
+            <w:tcBorders>
+              <w:top w:val="single" w:sz="12" w:space="0" w:color="auto"/>
+            </w:tcBorders>
+            <w:vAlign w:val="center"/>
+          </w:tcPr>
+          <w:p>
+            <w:pPr>
+              <w:jc w:val="center"/>
+              <w:rPr>
+                <w:sz w:val="48"/>
+                <w:szCs w:val="48"/>
+              </w:rPr>
+            </w:pPr>
+            <w:r>
+              <w:rPr>
+                <w:sz w:val="48"/>
+                <w:szCs w:val="48"/>
+              </w:rPr>
+              <w:t>j8</w:t>
+            </w:r>
+          </w:p>
+        </w:tc>
+        <w:tc>
+          <w:tcPr>
+            <w:tcW w:w="720" w:type="dxa"/>
+            <w:tcBorders>
+              <w:top w:val="single" w:sz="12" w:space="0" w:color="auto"/>
+              <w:right w:val="single" w:sz="12" w:space="0" w:color="auto"/>
+            </w:tcBorders>
+            <w:vAlign w:val="center"/>
+          </w:tcPr>
+          <w:p>
+            <w:pPr>
+              <w:jc w:val="center"/>
+              <w:rPr>
+                <w:sz w:val="48"/>
+                <w:szCs w:val="48"/>
+              </w:rPr>
+            </w:pPr>
+            <w:r>
+              <w:rPr>
+                <w:sz w:val="48"/>
+                <w:szCs w:val="48"/>
+              </w:rPr>
+              <w:t>j9</w:t>
+            </w:r>
+          </w:p>
+        </w:tc>
+      </w:tr>
+      <w:tr>
+        <w:trPr>
+          <w:trHeight w:val="720"/>
+        </w:trPr>
+        <w:tc>
+          <w:tcPr>
+            <w:tcW w:w="720" w:type="dxa"/>
+            <w:tcBorders>
+              <w:left w:val="single" w:sz="12" w:space="0" w:color="auto"/>
+            </w:tcBorders>
+            <w:vAlign w:val="center"/>
+          </w:tcPr>
+          <w:p>
+            <w:pPr>
+              <w:jc w:val="center"/>
+              <w:rPr>
+                <w:sz w:val="48"/>
+                <w:szCs w:val="48"/>
+              </w:rPr>
+            </w:pPr>
+            <w:r>
+              <w:rPr>
+                <w:sz w:val="48"/>
+                <w:szCs w:val="48"/>
+              </w:rPr>
+              <w:t>k1</w:t>
+            </w:r>
+          </w:p>
+        </w:tc>
+        <w:tc>
+          <w:tcPr>
+            <w:tcW w:w="720" w:type="dxa"/>
+            <w:vAlign w:val="center"/>
+          </w:tcPr>
+          <w:p>
+            <w:pPr>
+              <w:jc w:val="center"/>
+              <w:rPr>
+                <w:sz w:val="48"/>
+                <w:szCs w:val="48"/>
+              </w:rPr>
+            </w:pPr>
+            <w:r>
+              <w:rPr>
+                <w:sz w:val="48"/>
+                <w:szCs w:val="48"/>
+              </w:rPr>
+              <w:t>k2</w:t>
+            </w:r>
+          </w:p>
+        </w:tc>
+        <w:tc>
+          <w:tcPr>
+            <w:tcW w:w="720" w:type="dxa"/>
+            <w:tcBorders>
+              <w:right w:val="single" w:sz="12" w:space="0" w:color="auto"/>
+            </w:tcBorders>
+            <w:vAlign w:val="center"/>
+          </w:tcPr>
+          <w:p>
+            <w:pPr>
+              <w:jc w:val="center"/>
+              <w:rPr>
+                <w:sz w:val="48"/>
+                <w:szCs w:val="48"/>
+              </w:rPr>
+            </w:pPr>
+            <w:r>
+              <w:rPr>
+                <w:sz w:val="48"/>
+                <w:szCs w:val="48"/>
+              </w:rPr>
+              <w:t>k3</w:t>
+            </w:r>
+          </w:p>
+        </w:tc>
+        <w:tc>
+          <w:tcPr>
+            <w:tcW w:w="720" w:type="dxa"/>
+            <w:tcBorders>
+              <w:left w:val="single" w:sz="12" w:space="0" w:color="auto"/>
+            </w:tcBorders>
+            <w:vAlign w:val="center"/>
+          </w:tcPr>
+          <w:p>
+            <w:pPr>
+              <w:jc w:val="center"/>
+              <w:rPr>
+                <w:sz w:val="48"/>
+                <w:szCs w:val="48"/>
+              </w:rPr>
+            </w:pPr>
+            <w:r>
+              <w:rPr>
+                <w:sz w:val="48"/>
+                <w:szCs w:val="48"/>
+              </w:rPr>
+              <w:t>k4</w:t>
+            </w:r>
+          </w:p>
+        </w:tc>
+        <w:tc>
+          <w:tcPr>
+            <w:tcW w:w="720" w:type="dxa"/>
+            <w:vAlign w:val="center"/>
+          </w:tcPr>
+          <w:p>
+            <w:pPr>
+              <w:jc w:val="center"/>
+              <w:rPr>
+                <w:sz w:val="48"/>
+                <w:szCs w:val="48"/>
+              </w:rPr>
+            </w:pPr>
+            <w:r>
+              <w:rPr>
+                <w:sz w:val="48"/>
+                <w:szCs w:val="48"/>
+              </w:rPr>
+              <w:t>k5</w:t>
+            </w:r>
+          </w:p>
+        </w:tc>
+        <w:tc>
+          <w:tcPr>
+            <w:tcW w:w="720" w:type="dxa"/>
+            <w:tcBorders>
+              <w:right w:val="single" w:sz="12" w:space="0" w:color="auto"/>
+            </w:tcBorders>
+            <w:vAlign w:val="center"/>
+          </w:tcPr>
+          <w:p>
+            <w:pPr>
+              <w:jc w:val="center"/>
+              <w:rPr>
+                <w:sz w:val="48"/>
+                <w:szCs w:val="48"/>
+              </w:rPr>
+            </w:pPr>
+            <w:r>
+              <w:rPr>
+                <w:sz w:val="48"/>
+                <w:szCs w:val="48"/>
+              </w:rPr>
+              <w:t>k6</w:t>
+            </w:r>
+          </w:p>
+        </w:tc>
+        <w:tc>
+          <w:tcPr>
+            <w:tcW w:w="720" w:type="dxa"/>
+            <w:tcBorders>
+              <w:left w:val="single" w:sz="12" w:space="0" w:color="auto"/>
+            </w:tcBorders>
+            <w:vAlign w:val="center"/>
+          </w:tcPr>
+          <w:p>
+            <w:pPr>
+              <w:jc w:val="center"/>
+              <w:rPr>
+                <w:sz w:val="48"/>
+                <w:szCs w:val="48"/>
+              </w:rPr>
+            </w:pPr>
+            <w:r>
+              <w:rPr>
+                <w:sz w:val="48"/>
+                <w:szCs w:val="48"/>
+              </w:rPr>
+              <w:t>k7</w:t>
+            </w:r>
+          </w:p>
+        </w:tc>
+        <w:tc>
+          <w:tcPr>
+            <w:tcW w:w="720" w:type="dxa"/>
+            <w:vAlign w:val="center"/>
+          </w:tcPr>
+          <w:p>
+            <w:pPr>
+              <w:jc w:val="center"/>
+              <w:rPr>
+                <w:sz w:val="48"/>
+                <w:szCs w:val="48"/>
+              </w:rPr>
+            </w:pPr>
+            <w:r>
+              <w:rPr>
+                <w:sz w:val="48"/>
+                <w:szCs w:val="48"/>
+              </w:rPr>
+              <w:t>k8</w:t>
+            </w:r>
+          </w:p>
+        </w:tc>
+        <w:tc>
+          <w:tcPr>
+            <w:tcW w:w="720" w:type="dxa"/>
+            <w:tcBorders>
+              <w:right w:val="single" w:sz="12" w:space="0" w:color="auto"/>
+            </w:tcBorders>
+            <w:vAlign w:val="center"/>
+          </w:tcPr>
+          <w:p>
+            <w:pPr>
+              <w:jc w:val="center"/>
+              <w:rPr>
+                <w:sz w:val="48"/>
+                <w:szCs w:val="48"/>
+              </w:rPr>
+            </w:pPr>
+            <w:r>
+              <w:rPr>
+                <w:sz w:val="48"/>
+                <w:szCs w:val="48"/>
+              </w:rPr>
+              <w:t>k9</w:t>
+            </w:r>
+          </w:p>
+        </w:tc>
+      </w:tr>
+      <w:tr>
+        <w:trPr>
+          <w:trHeight w:val="720"/>
+        </w:trPr>
+        <w:tc>
+          <w:tcPr>
+            <w:tcW w:w="720" w:type="dxa"/>
+            <w:tcBorders>
+              <w:left w:val="single" w:sz="12" w:space="0" w:color="auto"/>
+              <w:bottom w:val="single" w:sz="12" w:space="0" w:color="auto"/>
+            </w:tcBorders>
+            <w:vAlign w:val="center"/>
+          </w:tcPr>
+          <w:p>
+            <w:pPr>
+              <w:jc w:val="center"/>
+              <w:rPr>
+                <w:sz w:val="48"/>
+                <w:szCs w:val="48"/>
+              </w:rPr>
+            </w:pPr>
+            <w:r>
+              <w:rPr>
+                <w:sz w:val="48"/>
+                <w:szCs w:val="48"/>
+              </w:rPr>
+              <w:t>l1</w:t>
+            </w:r>
+          </w:p>
+        </w:tc>
+        <w:tc>
+          <w:tcPr>
+            <w:tcW w:w="720" w:type="dxa"/>
+            <w:tcBorders>
+              <w:bottom w:val="single" w:sz="12" w:space="0" w:color="auto"/>
+            </w:tcBorders>
+            <w:vAlign w:val="center"/>
+          </w:tcPr>
+          <w:p>
+            <w:pPr>
+              <w:jc w:val="center"/>
+              <w:rPr>
+                <w:sz w:val="48"/>
+                <w:szCs w:val="48"/>
+              </w:rPr>
+            </w:pPr>
+            <w:r>
+              <w:rPr>
+                <w:sz w:val="48"/>
+                <w:szCs w:val="48"/>
+              </w:rPr>
+              <w:t>l2</w:t>
+            </w:r>
+          </w:p>
+        </w:tc>
+        <w:tc>
+          <w:tcPr>
+            <w:tcW w:w="720" w:type="dxa"/>
+            <w:tcBorders>
+              <w:bottom w:val="single" w:sz="12" w:space="0" w:color="auto"/>
+              <w:right w:val="single" w:sz="12" w:space="0" w:color="auto"/>
+            </w:tcBorders>
+            <w:vAlign w:val="center"/>
+          </w:tcPr>
+          <w:p>
+            <w:pPr>
+              <w:jc w:val="center"/>
+              <w:rPr>
+                <w:sz w:val="48"/>
+                <w:szCs w:val="48"/>
+              </w:rPr>
+            </w:pPr>
+            <w:r>
+              <w:rPr>
+                <w:sz w:val="48"/>
+                <w:szCs w:val="48"/>
+              </w:rPr>
+              <w:t>l3</w:t>
+            </w:r>
+          </w:p>
+        </w:tc>
+        <w:tc>
+          <w:tcPr>
+            <w:tcW w:w="720" w:type="dxa"/>
+            <w:tcBorders>
+              <w:left w:val="single" w:sz="12" w:space="0" w:color="auto"/>
+              <w:bottom w:val="single" w:sz="12" w:space="0" w:color="auto"/>
+            </w:tcBorders>
+            <w:vAlign w:val="center"/>
+          </w:tcPr>
+          <w:p>
+            <w:pPr>
+              <w:jc w:val="center"/>
+              <w:rPr>
+                <w:sz w:val="48"/>
+                <w:szCs w:val="48"/>
+              </w:rPr>
+            </w:pPr>
+            <w:r>
+              <w:rPr>
+                <w:sz w:val="48"/>
+                <w:szCs w:val="48"/>
+              </w:rPr>
+              <w:t>l4</w:t>
+            </w:r>
+          </w:p>
+        </w:tc>
+        <w:tc>
+          <w:tcPr>
+            <w:tcW w:w="720" w:type="dxa"/>
+            <w:tcBorders>
+              <w:bottom w:val="single" w:sz="12" w:space="0" w:color="auto"/>
+            </w:tcBorders>
+            <w:vAlign w:val="center"/>
+          </w:tcPr>
+          <w:p>
+            <w:pPr>
+              <w:jc w:val="center"/>
+              <w:rPr>
+                <w:sz w:val="48"/>
+                <w:szCs w:val="48"/>
+              </w:rPr>
+            </w:pPr>
+            <w:r>
+              <w:rPr>
+                <w:sz w:val="48"/>
+                <w:szCs w:val="48"/>
+              </w:rPr>
+              <w:t>l5</w:t>
+            </w:r>
+          </w:p>
+        </w:tc>
+        <w:tc>
+          <w:tcPr>
+            <w:tcW w:w="720" w:type="dxa"/>
+            <w:tcBorders>
+              <w:bottom w:val="single" w:sz="12" w:space="0" w:color="auto"/>
+              <w:right w:val="single" w:sz="12" w:space="0" w:color="auto"/>
+            </w:tcBorders>
+            <w:vAlign w:val="center"/>
+          </w:tcPr>
+          <w:p>
+            <w:pPr>
+              <w:jc w:val="center"/>
+              <w:rPr>
+                <w:sz w:val="48"/>
+                <w:szCs w:val="48"/>
+              </w:rPr>
+            </w:pPr>
+            <w:r>
+              <w:rPr>
+                <w:sz w:val="48"/>
+                <w:szCs w:val="48"/>
+              </w:rPr>
+              <w:t>l6</w:t>
+            </w:r>
+          </w:p>
+        </w:tc>
+        <w:tc>
+          <w:tcPr>
+            <w:tcW w:w="720" w:type="dxa"/>
+            <w:tcBorders>
+              <w:left w:val="single" w:sz="12" w:space="0" w:color="auto"/>
+              <w:bottom w:val="single" w:sz="12" w:space="0" w:color="auto"/>
+            </w:tcBorders>
+            <w:vAlign w:val="center"/>
+          </w:tcPr>
+          <w:p>
+            <w:pPr>
+              <w:jc w:val="center"/>
+              <w:rPr>
+                <w:sz w:val="48"/>
+                <w:szCs w:val="48"/>
+              </w:rPr>
+            </w:pPr>
+            <w:r>
+              <w:rPr>
+                <w:sz w:val="48"/>
+                <w:szCs w:val="48"/>
+              </w:rPr>
+              <w:t>l7</w:t>
+            </w:r>
+          </w:p>
+        </w:tc>
+        <w:tc>
+          <w:tcPr>
+            <w:tcW w:w="720" w:type="dxa"/>
+            <w:tcBorders>
+              <w:bottom w:val="single" w:sz="12" w:space="0" w:color="auto"/>
+            </w:tcBorders>
+            <w:vAlign w:val="center"/>
+          </w:tcPr>
+          <w:p>
+            <w:pPr>
+              <w:jc w:val="center"/>
+              <w:rPr>
+                <w:sz w:val="48"/>
+                <w:szCs w:val="48"/>
+              </w:rPr>
+            </w:pPr>
+            <w:r>
+              <w:rPr>
+                <w:sz w:val="48"/>
+                <w:szCs w:val="48"/>
+              </w:rPr>
+              <w:t>l8</w:t>
+            </w:r>
+          </w:p>
+        </w:tc>
+        <w:tc>
+          <w:tcPr>
+            <w:tcW w:w="720" w:type="dxa"/>
+            <w:tcBorders>
+              <w:bottom w:val="single" w:sz="12" w:space="0" w:color="auto"/>
+              <w:right w:val="single" w:sz="12" w:space="0" w:color="auto"/>
+            </w:tcBorders>
+            <w:vAlign w:val="center"/>
+          </w:tcPr>
+          <w:p>
+            <w:pPr>
+              <w:jc w:val="center"/>
+              <w:rPr>
+                <w:sz w:val="48"/>
+                <w:szCs w:val="48"/>
+              </w:rPr>
+            </w:pPr>
+            <w:r>
+              <w:rPr>
+                <w:sz w:val="48"/>
+                <w:szCs w:val="48"/>
+              </w:rPr>
+              <w:t>l9</w:t>
+            </w:r>
+          </w:p>
+        </w:tc>
+      </w:tr>
+      <w:tr>
+        <w:trPr>
+          <w:trHeight w:val="720"/>
+        </w:trPr>
+        <w:tc>
+          <w:tcPr>
+            <w:tcW w:w="720" w:type="dxa"/>
+            <w:tcBorders>
+              <w:top w:val="single" w:sz="12" w:space="0" w:color="auto"/>
+              <w:left w:val="single" w:sz="12" w:space="0" w:color="auto"/>
+            </w:tcBorders>
+            <w:vAlign w:val="center"/>
+          </w:tcPr>
+          <w:p>
+            <w:pPr>
+              <w:jc w:val="center"/>
+              <w:rPr>
+                <w:sz w:val="48"/>
+                <w:szCs w:val="48"/>
+              </w:rPr>
+            </w:pPr>
+            <w:r>
+              <w:rPr>
+                <w:sz w:val="48"/>
+                <w:szCs w:val="48"/>
+              </w:rPr>
+              <w:t>m1</w:t>
+            </w:r>
+          </w:p>
+        </w:tc>
+        <w:tc>
+          <w:tcPr>
+            <w:tcW w:w="720" w:type="dxa"/>
+            <w:tcBorders>
+              <w:top w:val="single" w:sz="12" w:space="0" w:color="auto"/>
+            </w:tcBorders>
+            <w:vAlign w:val="center"/>
+          </w:tcPr>
+          <w:p>
+            <w:pPr>
+              <w:jc w:val="center"/>
+              <w:rPr>
+                <w:sz w:val="48"/>
+                <w:szCs w:val="48"/>
+              </w:rPr>
+            </w:pPr>
+            <w:r>
+              <w:rPr>
+                <w:sz w:val="48"/>
+                <w:szCs w:val="48"/>
+              </w:rPr>
+              <w:t>m2</w:t>
+            </w:r>
+          </w:p>
+        </w:tc>
+        <w:tc>
+          <w:tcPr>
+            <w:tcW w:w="720" w:type="dxa"/>
+            <w:tcBorders>
+              <w:top w:val="single" w:sz="12" w:space="0" w:color="auto"/>
+              <w:right w:val="single" w:sz="12" w:space="0" w:color="auto"/>
+            </w:tcBorders>
+            <w:vAlign w:val="center"/>
+          </w:tcPr>
+          <w:p>
+            <w:pPr>
+              <w:jc w:val="center"/>
+              <w:rPr>
+                <w:sz w:val="48"/>
+                <w:szCs w:val="48"/>
+              </w:rPr>
+            </w:pPr>
+            <w:r>
+              <w:rPr>
+                <w:sz w:val="48"/>
+                <w:szCs w:val="48"/>
+              </w:rPr>
+              <w:t>m3</w:t>
+            </w:r>
+          </w:p>
+        </w:tc>
+        <w:tc>
+          <w:tcPr>
+            <w:tcW w:w="720" w:type="dxa"/>
+            <w:tcBorders>
+              <w:top w:val="single" w:sz="12" w:space="0" w:color="auto"/>
+              <w:left w:val="single" w:sz="12" w:space="0" w:color="auto"/>
+            </w:tcBorders>
+            <w:vAlign w:val="center"/>
+          </w:tcPr>
+          <w:p>
+            <w:pPr>
+              <w:jc w:val="center"/>
+              <w:rPr>
+                <w:sz w:val="48"/>
+                <w:szCs w:val="48"/>
+              </w:rPr>
+            </w:pPr>
+            <w:r>
+              <w:rPr>
+                <w:sz w:val="48"/>
+                <w:szCs w:val="48"/>
+              </w:rPr>
+              <w:t>m4</w:t>
+            </w:r>
+          </w:p>
+        </w:tc>
+        <w:tc>
+          <w:tcPr>
+            <w:tcW w:w="720" w:type="dxa"/>
+            <w:tcBorders>
+              <w:top w:val="single" w:sz="12" w:space="0" w:color="auto"/>
+            </w:tcBorders>
+            <w:vAlign w:val="center"/>
+          </w:tcPr>
+          <w:p>
+            <w:pPr>
+              <w:jc w:val="center"/>
+              <w:rPr>
+                <w:sz w:val="48"/>
+                <w:szCs w:val="48"/>
+              </w:rPr>
+            </w:pPr>
+            <w:r>
+              <w:rPr>
+                <w:sz w:val="48"/>
+                <w:szCs w:val="48"/>
+              </w:rPr>
+              <w:t>m5</w:t>
+            </w:r>
+          </w:p>
+        </w:tc>
+        <w:tc>
+          <w:tcPr>
+            <w:tcW w:w="720" w:type="dxa"/>
+            <w:tcBorders>
+              <w:top w:val="single" w:sz="12" w:space="0" w:color="auto"/>
+              <w:right w:val="single" w:sz="12" w:space="0" w:color="auto"/>
+            </w:tcBorders>
+            <w:vAlign w:val="center"/>
+          </w:tcPr>
+          <w:p>
+            <w:pPr>
+              <w:jc w:val="center"/>
+              <w:rPr>
+                <w:sz w:val="48"/>
+                <w:szCs w:val="48"/>
+              </w:rPr>
+            </w:pPr>
+            <w:r>
+              <w:rPr>
+                <w:sz w:val="48"/>
+                <w:szCs w:val="48"/>
+              </w:rPr>
+              <w:t>m6</w:t>
+            </w:r>
+          </w:p>
+        </w:tc>
+        <w:tc>
+          <w:tcPr>
+            <w:tcW w:w="720" w:type="dxa"/>
+            <w:tcBorders>
+              <w:top w:val="single" w:sz="12" w:space="0" w:color="auto"/>
+              <w:left w:val="single" w:sz="12" w:space="0" w:color="auto"/>
+            </w:tcBorders>
+            <w:vAlign w:val="center"/>
+          </w:tcPr>
+          <w:p>
+            <w:pPr>
+              <w:jc w:val="center"/>
+              <w:rPr>
+                <w:sz w:val="48"/>
+                <w:szCs w:val="48"/>
+              </w:rPr>
+            </w:pPr>
+            <w:r>
+              <w:rPr>
+                <w:sz w:val="48"/>
+                <w:szCs w:val="48"/>
+              </w:rPr>
+              <w:t>m7</w:t>
+            </w:r>
+          </w:p>
+        </w:tc>
+        <w:tc>
+          <w:tcPr>
+            <w:tcW w:w="720" w:type="dxa"/>
+            <w:tcBorders>
+              <w:top w:val="single" w:sz="12" w:space="0" w:color="auto"/>
+            </w:tcBorders>
+            <w:vAlign w:val="center"/>
+          </w:tcPr>
+          <w:p>
+            <w:pPr>
+              <w:jc w:val="center"/>
+              <w:rPr>
+                <w:sz w:val="48"/>
+                <w:szCs w:val="48"/>
+              </w:rPr>
+            </w:pPr>
+            <w:r>
+              <w:rPr>
+                <w:sz w:val="48"/>
+                <w:szCs w:val="48"/>
+              </w:rPr>
+              <w:t>m8</w:t>
+            </w:r>
+          </w:p>
+        </w:tc>
+        <w:tc>
+          <w:tcPr>
+            <w:tcW w:w="720" w:type="dxa"/>
+            <w:tcBorders>
+              <w:top w:val="single" w:sz="12" w:space="0" w:color="auto"/>
+              <w:right w:val="single" w:sz="12" w:space="0" w:color="auto"/>
+            </w:tcBorders>
+            <w:vAlign w:val="center"/>
+          </w:tcPr>
+          <w:p>
+            <w:pPr>
+              <w:jc w:val="center"/>
+              <w:rPr>
+                <w:sz w:val="48"/>
+                <w:szCs w:val="48"/>
+              </w:rPr>
+            </w:pPr>
+            <w:r>
+              <w:rPr>
+                <w:sz w:val="48"/>
+                <w:szCs w:val="48"/>
+              </w:rPr>
+              <w:t>m9</w:t>
+            </w:r>
+          </w:p>
+        </w:tc>
+      </w:tr>
+      <w:tr>
+        <w:trPr>
+          <w:trHeight w:val="720"/>
+        </w:trPr>
+        <w:tc>
+          <w:tcPr>
+            <w:tcW w:w="720" w:type="dxa"/>
+            <w:tcBorders>
+              <w:left w:val="single" w:sz="12" w:space="0" w:color="auto"/>
+            </w:tcBorders>
+            <w:vAlign w:val="center"/>
+          </w:tcPr>
+          <w:p>
+            <w:pPr>
+              <w:jc w:val="center"/>
+              <w:rPr>
+                <w:sz w:val="48"/>
+                <w:szCs w:val="48"/>
+              </w:rPr>
+            </w:pPr>
+            <w:r>
+              <w:rPr>
+                <w:sz w:val="48"/>
+                <w:szCs w:val="48"/>
+              </w:rPr>
+              <w:t>n1</w:t>
+            </w:r>
+          </w:p>
+        </w:tc>
+        <w:tc>
+          <w:tcPr>
+            <w:tcW w:w="720" w:type="dxa"/>
+            <w:vAlign w:val="center"/>
+          </w:tcPr>
+          <w:p>
+            <w:pPr>
+              <w:jc w:val="center"/>
+              <w:rPr>
+                <w:sz w:val="48"/>
+                <w:szCs w:val="48"/>
+              </w:rPr>
+            </w:pPr>
+            <w:r>
+              <w:rPr>
+                <w:sz w:val="48"/>
+                <w:szCs w:val="48"/>
+              </w:rPr>
+              <w:t>n2</w:t>
+            </w:r>
+          </w:p>
+        </w:tc>
+        <w:tc>
+          <w:tcPr>
+            <w:tcW w:w="720" w:type="dxa"/>
+            <w:tcBorders>
+              <w:right w:val="single" w:sz="12" w:space="0" w:color="auto"/>
+            </w:tcBorders>
+            <w:vAlign w:val="center"/>
+          </w:tcPr>
+          <w:p>
+            <w:pPr>
+              <w:jc w:val="center"/>
+              <w:rPr>
+                <w:sz w:val="48"/>
+                <w:szCs w:val="48"/>
+              </w:rPr>
+            </w:pPr>
+            <w:r>
+              <w:rPr>
+                <w:sz w:val="48"/>
+                <w:szCs w:val="48"/>
+              </w:rPr>
+              <w:t>n3</w:t>
+            </w:r>
+          </w:p>
+        </w:tc>
+        <w:tc>
+          <w:tcPr>
+            <w:tcW w:w="720" w:type="dxa"/>
+            <w:tcBorders>
+              <w:left w:val="single" w:sz="12" w:space="0" w:color="auto"/>
+            </w:tcBorders>
+            <w:vAlign w:val="center"/>
+          </w:tcPr>
+          <w:p>
+            <w:pPr>
+              <w:jc w:val="center"/>
+              <w:rPr>
+                <w:sz w:val="48"/>
+                <w:szCs w:val="48"/>
+              </w:rPr>
+            </w:pPr>
+            <w:r>
+              <w:rPr>
+                <w:sz w:val="48"/>
+                <w:szCs w:val="48"/>
+              </w:rPr>
+              <w:t>n4</w:t>
+            </w:r>
+          </w:p>
+        </w:tc>
+        <w:tc>
+          <w:tcPr>
+            <w:tcW w:w="720" w:type="dxa"/>
+            <w:vAlign w:val="center"/>
+          </w:tcPr>
+          <w:p>
+            <w:pPr>
+              <w:jc w:val="center"/>
+              <w:rPr>
+                <w:sz w:val="48"/>
+                <w:szCs w:val="48"/>
+              </w:rPr>
+            </w:pPr>
+            <w:r>
+              <w:rPr>
+                <w:sz w:val="48"/>
+                <w:szCs w:val="48"/>
+              </w:rPr>
+              <w:t>n5</w:t>
+            </w:r>
+          </w:p>
+        </w:tc>
+        <w:tc>
+          <w:tcPr>
+            <w:tcW w:w="720" w:type="dxa"/>
+            <w:tcBorders>
+              <w:right w:val="single" w:sz="12" w:space="0" w:color="auto"/>
+            </w:tcBorders>
+            <w:vAlign w:val="center"/>
+          </w:tcPr>
+          <w:p>
+            <w:pPr>
+              <w:jc w:val="center"/>
+              <w:rPr>
+                <w:sz w:val="48"/>
+                <w:szCs w:val="48"/>
+              </w:rPr>
+            </w:pPr>
+            <w:r>
+              <w:rPr>
+                <w:sz w:val="48"/>
+                <w:szCs w:val="48"/>
+              </w:rPr>
+              <w:t>n6</w:t>
+            </w:r>
+          </w:p>
+        </w:tc>
+        <w:tc>
+          <w:tcPr>
+            <w:tcW w:w="720" w:type="dxa"/>
+            <w:tcBorders>
+              <w:left w:val="single" w:sz="12" w:space="0" w:color="auto"/>
+            </w:tcBorders>
+            <w:vAlign w:val="center"/>
+          </w:tcPr>
+          <w:p>
+            <w:pPr>
+              <w:jc w:val="center"/>
+              <w:rPr>
+                <w:sz w:val="48"/>
+                <w:szCs w:val="48"/>
+              </w:rPr>
+            </w:pPr>
+            <w:r>
+              <w:rPr>
+                <w:sz w:val="48"/>
+                <w:szCs w:val="48"/>
+              </w:rPr>
+              <w:t>n7</w:t>
+            </w:r>
+          </w:p>
+        </w:tc>
+        <w:tc>
+          <w:tcPr>
+            <w:tcW w:w="720" w:type="dxa"/>
+            <w:vAlign w:val="center"/>
+          </w:tcPr>
+          <w:p>
+            <w:pPr>
+              <w:jc w:val="center"/>
+              <w:rPr>
+                <w:sz w:val="48"/>
+                <w:szCs w:val="48"/>
+              </w:rPr>
+            </w:pPr>
+            <w:r>
+              <w:rPr>
+                <w:sz w:val="48"/>
+                <w:szCs w:val="48"/>
+              </w:rPr>
+              <w:t>n8</w:t>
+            </w:r>
+          </w:p>
+        </w:tc>
+        <w:tc>
+          <w:tcPr>
+            <w:tcW w:w="720" w:type="dxa"/>
+            <w:tcBorders>
+              <w:right w:val="single" w:sz="12" w:space="0" w:color="auto"/>
+            </w:tcBorders>
+            <w:vAlign w:val="center"/>
+          </w:tcPr>
+          <w:p>
+            <w:pPr>
+              <w:jc w:val="center"/>
+              <w:rPr>
+                <w:sz w:val="48"/>
+                <w:szCs w:val="48"/>
+              </w:rPr>
+            </w:pPr>
+            <w:r>
+              <w:rPr>
+                <w:sz w:val="48"/>
+                <w:szCs w:val="48"/>
+              </w:rPr>
+              <w:t>n9</w:t>
+            </w:r>
+          </w:p>
+        </w:tc>
+      </w:tr>
+      <w:tr>
+        <w:trPr>
+          <w:trHeight w:val="720"/>
+        </w:trPr>
+        <w:tc>
+          <w:tcPr>
+            <w:tcW w:w="720" w:type="dxa"/>
+            <w:tcBorders>
+              <w:left w:val="single" w:sz="12" w:space="0" w:color="auto"/>
+              <w:bottom w:val="single" w:sz="12" w:space="0" w:color="auto"/>
+            </w:tcBorders>
+            <w:vAlign w:val="center"/>
+          </w:tcPr>
+          <w:p>
+            <w:pPr>
+              <w:jc w:val="center"/>
+              <w:rPr>
+                <w:sz w:val="48"/>
+                <w:szCs w:val="48"/>
+              </w:rPr>
+            </w:pPr>
+            <w:r>
+              <w:rPr>
+                <w:sz w:val="48"/>
+                <w:szCs w:val="48"/>
+              </w:rPr>
+              <w:t>o1</w:t>
+            </w:r>
+          </w:p>
+        </w:tc>
+        <w:tc>
+          <w:tcPr>
+            <w:tcW w:w="720" w:type="dxa"/>
+            <w:tcBorders>
+              <w:bottom w:val="single" w:sz="12" w:space="0" w:color="auto"/>
+            </w:tcBorders>
+            <w:vAlign w:val="center"/>
+          </w:tcPr>
+          <w:p>
+            <w:pPr>
+              <w:jc w:val="center"/>
+              <w:rPr>
+                <w:sz w:val="48"/>
+                <w:szCs w:val="48"/>
+              </w:rPr>
+            </w:pPr>
+            <w:r>
+              <w:rPr>
+                <w:sz w:val="48"/>
+                <w:szCs w:val="48"/>
+              </w:rPr>
+              <w:t>o2</w:t>
+            </w:r>
+          </w:p>
+        </w:tc>
+        <w:tc>
+          <w:tcPr>
+            <w:tcW w:w="720" w:type="dxa"/>
+            <w:tcBorders>
+              <w:bottom w:val="single" w:sz="12" w:space="0" w:color="auto"/>
+              <w:right w:val="single" w:sz="12" w:space="0" w:color="auto"/>
+            </w:tcBorders>
+            <w:vAlign w:val="center"/>
+          </w:tcPr>
+          <w:p>
+            <w:pPr>
+              <w:jc w:val="center"/>
+              <w:rPr>
+                <w:sz w:val="48"/>
+                <w:szCs w:val="48"/>
+              </w:rPr>
+            </w:pPr>
+            <w:r>
+              <w:rPr>
+                <w:sz w:val="48"/>
+                <w:szCs w:val="48"/>
+              </w:rPr>
+              <w:t>o3</w:t>
+            </w:r>
+          </w:p>
+        </w:tc>
+        <w:tc>
+          <w:tcPr>
+            <w:tcW w:w="720" w:type="dxa"/>
+            <w:tcBorders>
+              <w:left w:val="single" w:sz="12" w:space="0" w:color="auto"/>
+              <w:bottom w:val="single" w:sz="12" w:space="0" w:color="auto"/>
+            </w:tcBorders>
+            <w:vAlign w:val="center"/>
+          </w:tcPr>
+          <w:p>
+            <w:pPr>
+              <w:jc w:val="center"/>
+              <w:rPr>
+                <w:sz w:val="48"/>
+                <w:szCs w:val="48"/>
+              </w:rPr>
+            </w:pPr>
+            <w:r>
+              <w:rPr>
+                <w:sz w:val="48"/>
+                <w:szCs w:val="48"/>
+              </w:rPr>
+              <w:t>o4</w:t>
+            </w:r>
+          </w:p>
+        </w:tc>
+        <w:tc>
+          <w:tcPr>
+            <w:tcW w:w="720" w:type="dxa"/>
+            <w:tcBorders>
+              <w:bottom w:val="single" w:sz="12" w:space="0" w:color="auto"/>
+            </w:tcBorders>
+            <w:vAlign w:val="center"/>
+          </w:tcPr>
+          <w:p>
+            <w:pPr>
+              <w:jc w:val="center"/>
+              <w:rPr>
+                <w:sz w:val="48"/>
+                <w:szCs w:val="48"/>
+              </w:rPr>
+            </w:pPr>
+            <w:r>
+              <w:rPr>
+                <w:sz w:val="48"/>
+                <w:szCs w:val="48"/>
+              </w:rPr>
+              <w:t>o5</w:t>
+            </w:r>
+          </w:p>
+        </w:tc>
+        <w:tc>
+          <w:tcPr>
+            <w:tcW w:w="720" w:type="dxa"/>
+            <w:tcBorders>
+              <w:bottom w:val="single" w:sz="12" w:space="0" w:color="auto"/>
+              <w:right w:val="single" w:sz="12" w:space="0" w:color="auto"/>
+            </w:tcBorders>
+            <w:vAlign w:val="center"/>
+          </w:tcPr>
+          <w:p>
+            <w:pPr>
+              <w:jc w:val="center"/>
+              <w:rPr>
+                <w:sz w:val="48"/>
+                <w:szCs w:val="48"/>
+              </w:rPr>
+            </w:pPr>
+            <w:r>
+              <w:rPr>
+                <w:sz w:val="48"/>
+                <w:szCs w:val="48"/>
+              </w:rPr>
+              <w:t>o6</w:t>
+            </w:r>
+          </w:p>
+        </w:tc>
+        <w:tc>
+          <w:tcPr>
+            <w:tcW w:w="720" w:type="dxa"/>
+            <w:tcBorders>
+              <w:left w:val="single" w:sz="12" w:space="0" w:color="auto"/>
+              <w:bottom w:val="single" w:sz="12" w:space="0" w:color="auto"/>
+            </w:tcBorders>
+            <w:vAlign w:val="center"/>
+          </w:tcPr>
+          <w:p>
+            <w:pPr>
+              <w:jc w:val="center"/>
+              <w:rPr>
+                <w:sz w:val="48"/>
+                <w:szCs w:val="48"/>
+              </w:rPr>
+            </w:pPr>
+            <w:r>
+              <w:rPr>
+                <w:sz w:val="48"/>
+                <w:szCs w:val="48"/>
+              </w:rPr>
+              <w:t>o7</w:t>
+            </w:r>
+          </w:p>
+        </w:tc>
+        <w:tc>
+          <w:tcPr>
+            <w:tcW w:w="720" w:type="dxa"/>
+            <w:tcBorders>
+              <w:bottom w:val="single" w:sz="12" w:space="0" w:color="auto"/>
+            </w:tcBorders>
+            <w:vAlign w:val="center"/>
+          </w:tcPr>
+          <w:p>
+            <w:pPr>
+              <w:jc w:val="center"/>
+              <w:rPr>
+                <w:sz w:val="48"/>
+                <w:szCs w:val="48"/>
+              </w:rPr>
+            </w:pPr>
+            <w:r>
+              <w:rPr>
+                <w:sz w:val="48"/>
+                <w:szCs w:val="48"/>
+              </w:rPr>
+              <w:t>o8</w:t>
+            </w:r>
+          </w:p>
+        </w:tc>
+        <w:tc>
+          <w:tcPr>
+            <w:tcW w:w="720" w:type="dxa"/>
+            <w:tcBorders>
+              <w:bottom w:val="single" w:sz="12" w:space="0" w:color="auto"/>
+              <w:right w:val="single" w:sz="12" w:space="0" w:color="auto"/>
+            </w:tcBorders>
+            <w:vAlign w:val="center"/>
+          </w:tcPr>
+          <w:p>
+            <w:pPr>
+              <w:jc w:val="center"/>
+              <w:rPr>
+                <w:sz w:val="48"/>
+                <w:szCs w:val="48"/>
+              </w:rPr>
+            </w:pPr>
+            <w:r>
+              <w:rPr>
+                <w:sz w:val="48"/>
+                <w:szCs w:val="48"/>
+              </w:rPr>
+              <w:t>o9</w:t>
+            </w:r>
+          </w:p>
+        </w:tc>
+      </w:tr>
+      <w:tr>
+        <w:trPr>
+          <w:trHeight w:val="720"/>
+        </w:trPr>
+        <w:tc>
+          <w:tcPr>
+            <w:tcW w:w="720" w:type="dxa"/>
+            <w:tcBorders>
+              <w:top w:val="single" w:sz="12" w:space="0" w:color="auto"/>
+              <w:left w:val="single" w:sz="12" w:space="0" w:color="auto"/>
+            </w:tcBorders>
+            <w:vAlign w:val="center"/>
+          </w:tcPr>
+          <w:p>
+            <w:pPr>
+              <w:jc w:val="center"/>
+              <w:rPr>
+                <w:sz w:val="48"/>
+                <w:szCs w:val="48"/>
+              </w:rPr>
+            </w:pPr>
+            <w:r>
+              <w:rPr>
+                <w:sz w:val="48"/>
+                <w:szCs w:val="48"/>
+              </w:rPr>
+              <w:t>p1</w:t>
+            </w:r>
+          </w:p>
+        </w:tc>
+        <w:tc>
+          <w:tcPr>
+            <w:tcW w:w="720" w:type="dxa"/>
+            <w:tcBorders>
+              <w:top w:val="single" w:sz="12" w:space="0" w:color="auto"/>
+            </w:tcBorders>
+            <w:vAlign w:val="center"/>
+          </w:tcPr>
+          <w:p>
+            <w:pPr>
+              <w:jc w:val="center"/>
+              <w:rPr>
+                <w:sz w:val="48"/>
+                <w:szCs w:val="48"/>
+              </w:rPr>
+            </w:pPr>
+            <w:r>
+              <w:rPr>
+                <w:sz w:val="48"/>
+                <w:szCs w:val="48"/>
+              </w:rPr>
+              <w:t>p2</w:t>
+            </w:r>
+          </w:p>
+        </w:tc>
+        <w:tc>
+          <w:tcPr>
+            <w:tcW w:w="720" w:type="dxa"/>
+            <w:tcBorders>
+              <w:top w:val="single" w:sz="12" w:space="0" w:color="auto"/>
+              <w:right w:val="single" w:sz="12" w:space="0" w:color="auto"/>
+            </w:tcBorders>
+            <w:vAlign w:val="center"/>
+          </w:tcPr>
+          <w:p>
+            <w:pPr>
+              <w:jc w:val="center"/>
+              <w:rPr>
+                <w:sz w:val="48"/>
+                <w:szCs w:val="48"/>
+              </w:rPr>
+            </w:pPr>
+            <w:r>
+              <w:rPr>
+                <w:sz w:val="48"/>
+                <w:szCs w:val="48"/>
+              </w:rPr>
+              <w:t>p3</w:t>
+            </w:r>
+          </w:p>
+        </w:tc>
+        <w:tc>
+          <w:tcPr>
+            <w:tcW w:w="720" w:type="dxa"/>
+            <w:tcBorders>
+              <w:top w:val="single" w:sz="12" w:space="0" w:color="auto"/>
+              <w:left w:val="single" w:sz="12" w:space="0" w:color="auto"/>
+            </w:tcBorders>
+            <w:vAlign w:val="center"/>
+          </w:tcPr>
+          <w:p>
+            <w:pPr>
+              <w:jc w:val="center"/>
+              <w:rPr>
+                <w:sz w:val="48"/>
+                <w:szCs w:val="48"/>
+              </w:rPr>
+            </w:pPr>
+            <w:r>
+              <w:rPr>
+                <w:sz w:val="48"/>
+                <w:szCs w:val="48"/>
+              </w:rPr>
+              <w:t>p4</w:t>
+            </w:r>
+          </w:p>
+        </w:tc>
+        <w:tc>
+          <w:tcPr>
+            <w:tcW w:w="720" w:type="dxa"/>
+            <w:tcBorders>
+              <w:top w:val="single" w:sz="12" w:space="0" w:color="auto"/>
+            </w:tcBorders>
+            <w:vAlign w:val="center"/>
+          </w:tcPr>
+          <w:p>
+            <w:pPr>
+              <w:jc w:val="center"/>
+              <w:rPr>
+                <w:sz w:val="48"/>
+                <w:szCs w:val="48"/>
+              </w:rPr>
+            </w:pPr>
+            <w:r>
+              <w:rPr>
+                <w:sz w:val="48"/>
+                <w:szCs w:val="48"/>
+              </w:rPr>
+              <w:t>p5</w:t>
+            </w:r>
+          </w:p>
+        </w:tc>
+        <w:tc>
+          <w:tcPr>
+            <w:tcW w:w="720" w:type="dxa"/>
+            <w:tcBorders>
+              <w:top w:val="single" w:sz="12" w:space="0" w:color="auto"/>
+              <w:right w:val="single" w:sz="12" w:space="0" w:color="auto"/>
+            </w:tcBorders>
+            <w:vAlign w:val="center"/>
+          </w:tcPr>
+          <w:p>
+            <w:pPr>
+              <w:jc w:val="center"/>
+              <w:rPr>
+                <w:sz w:val="48"/>
+                <w:szCs w:val="48"/>
+              </w:rPr>
+            </w:pPr>
+            <w:r>
+              <w:rPr>
+                <w:sz w:val="48"/>
+                <w:szCs w:val="48"/>
+              </w:rPr>
+              <w:t>p6</w:t>
+            </w:r>
+          </w:p>
+        </w:tc>
+        <w:tc>
+          <w:tcPr>
+            <w:tcW w:w="720" w:type="dxa"/>
+            <w:tcBorders>
+              <w:top w:val="single" w:sz="12" w:space="0" w:color="auto"/>
+              <w:left w:val="single" w:sz="12" w:space="0" w:color="auto"/>
+            </w:tcBorders>
+            <w:vAlign w:val="center"/>
+          </w:tcPr>
+          <w:p>
+            <w:pPr>
+              <w:jc w:val="center"/>
+              <w:rPr>
+                <w:sz w:val="48"/>
+                <w:szCs w:val="48"/>
+              </w:rPr>
+            </w:pPr>
+            <w:r>
+              <w:rPr>
+                <w:sz w:val="48"/>
+                <w:szCs w:val="48"/>
+              </w:rPr>
+              <w:t>p7</w:t>
+            </w:r>
+          </w:p>
+        </w:tc>
+        <w:tc>
+          <w:tcPr>
+            <w:tcW w:w="720" w:type="dxa"/>
+            <w:tcBorders>
+              <w:top w:val="single" w:sz="12" w:space="0" w:color="auto"/>
+            </w:tcBorders>
+            <w:vAlign w:val="center"/>
+          </w:tcPr>
+          <w:p>
+            <w:pPr>
+              <w:jc w:val="center"/>
+              <w:rPr>
+                <w:sz w:val="48"/>
+                <w:szCs w:val="48"/>
+              </w:rPr>
+            </w:pPr>
+            <w:r>
+              <w:rPr>
+                <w:sz w:val="48"/>
+                <w:szCs w:val="48"/>
+              </w:rPr>
+              <w:t>p8</w:t>
+            </w:r>
+          </w:p>
+        </w:tc>
+        <w:tc>
+          <w:tcPr>
+            <w:tcW w:w="720" w:type="dxa"/>
+            <w:tcBorders>
+              <w:top w:val="single" w:sz="12" w:space="0" w:color="auto"/>
+              <w:right w:val="single" w:sz="12" w:space="0" w:color="auto"/>
+            </w:tcBorders>
+            <w:vAlign w:val="center"/>
+          </w:tcPr>
+          <w:p>
+            <w:pPr>
+              <w:jc w:val="center"/>
+              <w:rPr>
+                <w:sz w:val="48"/>
+                <w:szCs w:val="48"/>
+              </w:rPr>
+            </w:pPr>
+            <w:r>
+              <w:rPr>
+                <w:sz w:val="48"/>
+                <w:szCs w:val="48"/>
+              </w:rPr>
+              <w:t>p9</w:t>
+            </w:r>
+          </w:p>
+        </w:tc>
+      </w:tr>
+      <w:tr>
+        <w:trPr>
+          <w:trHeight w:val="720"/>
+        </w:trPr>
+        <w:tc>
+          <w:tcPr>
+            <w:tcW w:w="720" w:type="dxa"/>
+            <w:tcBorders>
+              <w:left w:val="single" w:sz="12" w:space="0" w:color="auto"/>
+            </w:tcBorders>
+            <w:vAlign w:val="center"/>
+          </w:tcPr>
+          <w:p>
+            <w:pPr>
+              <w:jc w:val="center"/>
+              <w:rPr>
+                <w:sz w:val="48"/>
+                <w:szCs w:val="48"/>
+              </w:rPr>
+            </w:pPr>
+            <w:r>
+              <w:rPr>
+                <w:sz w:val="48"/>
+                <w:szCs w:val="48"/>
+              </w:rPr>
+              <w:t>q1</w:t>
+            </w:r>
+          </w:p>
+        </w:tc>
+        <w:tc>
+          <w:tcPr>
+            <w:tcW w:w="720" w:type="dxa"/>
+            <w:vAlign w:val="center"/>
+          </w:tcPr>
+          <w:p>
+            <w:pPr>
+              <w:jc w:val="center"/>
+              <w:rPr>
+                <w:sz w:val="48"/>
+                <w:szCs w:val="48"/>
+              </w:rPr>
+            </w:pPr>
+            <w:r>
+              <w:rPr>
+                <w:sz w:val="48"/>
+                <w:szCs w:val="48"/>
+              </w:rPr>
+              <w:t>q2</w:t>
+            </w:r>
+          </w:p>
+        </w:tc>
+        <w:tc>
+          <w:tcPr>
+            <w:tcW w:w="720" w:type="dxa"/>
+            <w:tcBorders>
+              <w:right w:val="single" w:sz="12" w:space="0" w:color="auto"/>
+            </w:tcBorders>
+            <w:vAlign w:val="center"/>
+          </w:tcPr>
+          <w:p>
+            <w:pPr>
+              <w:jc w:val="center"/>
+              <w:rPr>
+                <w:sz w:val="48"/>
+                <w:szCs w:val="48"/>
+              </w:rPr>
+            </w:pPr>
+            <w:r>
+              <w:rPr>
+                <w:sz w:val="48"/>
+                <w:szCs w:val="48"/>
+              </w:rPr>
+              <w:t>q3</w:t>
+            </w:r>
+          </w:p>
+        </w:tc>
+        <w:tc>
+          <w:tcPr>
+            <w:tcW w:w="720" w:type="dxa"/>
+            <w:tcBorders>
+              <w:left w:val="single" w:sz="12" w:space="0" w:color="auto"/>
+            </w:tcBorders>
+            <w:vAlign w:val="center"/>
+          </w:tcPr>
+          <w:p>
+            <w:pPr>
+              <w:jc w:val="center"/>
+              <w:rPr>
+                <w:sz w:val="48"/>
+                <w:szCs w:val="48"/>
+              </w:rPr>
+            </w:pPr>
+            <w:r>
+              <w:rPr>
+                <w:sz w:val="48"/>
+                <w:szCs w:val="48"/>
+              </w:rPr>
+              <w:t>q4</w:t>
+            </w:r>
+          </w:p>
+        </w:tc>
+        <w:tc>
+          <w:tcPr>
+            <w:tcW w:w="720" w:type="dxa"/>
+            <w:vAlign w:val="center"/>
+          </w:tcPr>
+          <w:p>
+            <w:pPr>
+              <w:jc w:val="center"/>
+              <w:rPr>
+                <w:sz w:val="48"/>
+                <w:szCs w:val="48"/>
+              </w:rPr>
+            </w:pPr>
+            <w:r>
+              <w:rPr>
+                <w:sz w:val="48"/>
+                <w:szCs w:val="48"/>
+              </w:rPr>
+              <w:t>q5</w:t>
+            </w:r>
+          </w:p>
+        </w:tc>
+        <w:tc>
+          <w:tcPr>
+            <w:tcW w:w="720" w:type="dxa"/>
+            <w:tcBorders>
+              <w:right w:val="single" w:sz="12" w:space="0" w:color="auto"/>
+            </w:tcBorders>
+            <w:vAlign w:val="center"/>
+          </w:tcPr>
+          <w:p>
+            <w:pPr>
+              <w:jc w:val="center"/>
+              <w:rPr>
+                <w:sz w:val="48"/>
+                <w:szCs w:val="48"/>
+              </w:rPr>
+            </w:pPr>
+            <w:r>
+              <w:rPr>
+                <w:sz w:val="48"/>
+                <w:szCs w:val="48"/>
+              </w:rPr>
+              <w:t>q6</w:t>
+            </w:r>
+          </w:p>
+        </w:tc>
+        <w:tc>
+          <w:tcPr>
+            <w:tcW w:w="720" w:type="dxa"/>
+            <w:tcBorders>
+              <w:left w:val="single" w:sz="12" w:space="0" w:color="auto"/>
+            </w:tcBorders>
+            <w:vAlign w:val="center"/>
+          </w:tcPr>
+          <w:p>
+            <w:pPr>
+              <w:jc w:val="center"/>
+              <w:rPr>
+                <w:sz w:val="48"/>
+                <w:szCs w:val="48"/>
+              </w:rPr>
+            </w:pPr>
+            <w:r>
+              <w:rPr>
+                <w:sz w:val="48"/>
+                <w:szCs w:val="48"/>
+              </w:rPr>
+              <w:t>q7</w:t>
+            </w:r>
+          </w:p>
+        </w:tc>
+        <w:tc>
+          <w:tcPr>
+            <w:tcW w:w="720" w:type="dxa"/>
+            <w:vAlign w:val="center"/>
+          </w:tcPr>
+          <w:p>
+            <w:pPr>
+              <w:jc w:val="center"/>
+              <w:rPr>
+                <w:sz w:val="48"/>
+                <w:szCs w:val="48"/>
+              </w:rPr>
+            </w:pPr>
+            <w:r>
+              <w:rPr>
+                <w:sz w:val="48"/>
+                <w:szCs w:val="48"/>
+              </w:rPr>
+              <w:t>q8</w:t>
+            </w:r>
+          </w:p>
+        </w:tc>
+        <w:tc>
+          <w:tcPr>
+            <w:tcW w:w="720" w:type="dxa"/>
+            <w:tcBorders>
+              <w:right w:val="single" w:sz="12" w:space="0" w:color="auto"/>
+            </w:tcBorders>
+            <w:vAlign w:val="center"/>
+          </w:tcPr>
+          <w:p>
+            <w:pPr>
+              <w:jc w:val="center"/>
+              <w:rPr>
+                <w:sz w:val="48"/>
+                <w:szCs w:val="48"/>
+              </w:rPr>
+            </w:pPr>
+            <w:r>
+              <w:rPr>
+                <w:sz w:val="48"/>
+                <w:szCs w:val="48"/>
+              </w:rPr>
+              <w:t>q9</w:t>
+            </w:r>
+          </w:p>
+        </w:tc>
+      </w:tr>
+      <w:tr>
+        <w:trPr>
+          <w:trHeight w:val="720"/>
+        </w:trPr>
+        <w:tc>
+          <w:tcPr>
+            <w:tcW w:w="720" w:type="dxa"/>
+            <w:tcBorders>
+              <w:left w:val="single" w:sz="12" w:space="0" w:color="auto"/>
+              <w:bottom w:val="single" w:sz="12" w:space="0" w:color="auto"/>
+            </w:tcBorders>
+            <w:vAlign w:val="center"/>
+          </w:tcPr>
+          <w:p>
+            <w:pPr>
+              <w:jc w:val="center"/>
+              <w:rPr>
+                <w:sz w:val="48"/>
+                <w:szCs w:val="48"/>
+              </w:rPr>
+            </w:pPr>
+            <w:r>
+              <w:rPr>
+                <w:sz w:val="48"/>
+                <w:szCs w:val="48"/>
+              </w:rPr>
+              <w:t>r1</w:t>
+            </w:r>
+          </w:p>
+        </w:tc>
+        <w:tc>
+          <w:tcPr>
+            <w:tcW w:w="720" w:type="dxa"/>
+            <w:tcBorders>
+              <w:bottom w:val="single" w:sz="12" w:space="0" w:color="auto"/>
+            </w:tcBorders>
+            <w:vAlign w:val="center"/>
+          </w:tcPr>
+          <w:p>
+            <w:pPr>
+              <w:jc w:val="center"/>
+              <w:rPr>
+                <w:sz w:val="48"/>
+                <w:szCs w:val="48"/>
+              </w:rPr>
+            </w:pPr>
+            <w:r>
+              <w:rPr>
+                <w:sz w:val="48"/>
+                <w:szCs w:val="48"/>
+              </w:rPr>
+              <w:t>r2</w:t>
+            </w:r>
+          </w:p>
+        </w:tc>
+        <w:tc>
+          <w:tcPr>
+            <w:tcW w:w="720" w:type="dxa"/>
+            <w:tcBorders>
+              <w:bottom w:val="single" w:sz="12" w:space="0" w:color="auto"/>
+              <w:right w:val="single" w:sz="12" w:space="0" w:color="auto"/>
+            </w:tcBorders>
+            <w:vAlign w:val="center"/>
+          </w:tcPr>
+          <w:p>
+            <w:pPr>
+              <w:jc w:val="center"/>
+              <w:rPr>
+                <w:sz w:val="48"/>
+                <w:szCs w:val="48"/>
+              </w:rPr>
+            </w:pPr>
+            <w:r>
+              <w:rPr>
+                <w:sz w:val="48"/>
+                <w:szCs w:val="48"/>
+              </w:rPr>
+              <w:t>r3</w:t>
+            </w:r>
+          </w:p>
+        </w:tc>
+        <w:tc>
+          <w:tcPr>
+            <w:tcW w:w="720" w:type="dxa"/>
+            <w:tcBorders>
+              <w:left w:val="single" w:sz="12" w:space="0" w:color="auto"/>
+              <w:bottom w:val="single" w:sz="12" w:space="0" w:color="auto"/>
+            </w:tcBorders>
+            <w:vAlign w:val="center"/>
+          </w:tcPr>
+          <w:p>
+            <w:pPr>
+              <w:jc w:val="center"/>
+              <w:rPr>
+                <w:sz w:val="48"/>
+                <w:szCs w:val="48"/>
+              </w:rPr>
+            </w:pPr>
+            <w:r>
+              <w:rPr>
+                <w:sz w:val="48"/>
+                <w:szCs w:val="48"/>
+              </w:rPr>
+              <w:t>r4</w:t>
+            </w:r>
+          </w:p>
+        </w:tc>
+        <w:tc>
+          <w:tcPr>
+            <w:tcW w:w="720" w:type="dxa"/>
+            <w:tcBorders>
+              <w:bottom w:val="single" w:sz="12" w:space="0" w:color="auto"/>
+            </w:tcBorders>
+            <w:vAlign w:val="center"/>
+          </w:tcPr>
+          <w:p>
+            <w:pPr>
+              <w:jc w:val="center"/>
+              <w:rPr>
+                <w:sz w:val="48"/>
+                <w:szCs w:val="48"/>
+              </w:rPr>
+            </w:pPr>
+            <w:r>
+              <w:rPr>
+                <w:sz w:val="48"/>
+                <w:szCs w:val="48"/>
+              </w:rPr>
+              <w:t>r5</w:t>
+            </w:r>
+          </w:p>
+        </w:tc>
+        <w:tc>
+          <w:tcPr>
+            <w:tcW w:w="720" w:type="dxa"/>
+            <w:tcBorders>
+              <w:bottom w:val="single" w:sz="12" w:space="0" w:color="auto"/>
+              <w:right w:val="single" w:sz="12" w:space="0" w:color="auto"/>
+            </w:tcBorders>
+            <w:vAlign w:val="center"/>
+          </w:tcPr>
+          <w:p>
+            <w:pPr>
+              <w:jc w:val="center"/>
+              <w:rPr>
+                <w:sz w:val="48"/>
+                <w:szCs w:val="48"/>
+              </w:rPr>
+            </w:pPr>
+            <w:r>
+              <w:rPr>
+                <w:sz w:val="48"/>
+                <w:szCs w:val="48"/>
+              </w:rPr>
+              <w:t>r6</w:t>
+            </w:r>
+          </w:p>
+        </w:tc>
+        <w:tc>
+          <w:tcPr>
+            <w:tcW w:w="720" w:type="dxa"/>
+            <w:tcBorders>
+              <w:left w:val="single" w:sz="12" w:space="0" w:color="auto"/>
+              <w:bottom w:val="single" w:sz="12" w:space="0" w:color="auto"/>
+            </w:tcBorders>
+            <w:vAlign w:val="center"/>
+          </w:tcPr>
+          <w:p>
+            <w:pPr>
+              <w:jc w:val="center"/>
+              <w:rPr>
+                <w:sz w:val="48"/>
+                <w:szCs w:val="48"/>
+              </w:rPr>
+            </w:pPr>
+            <w:r>
+              <w:rPr>
+                <w:sz w:val="48"/>
+                <w:szCs w:val="48"/>
+              </w:rPr>
+              <w:t>r7</w:t>
+            </w:r>
+          </w:p>
+        </w:tc>
+        <w:tc>
+          <w:tcPr>
+            <w:tcW w:w="720" w:type="dxa"/>
+            <w:tcBorders>
+              <w:bottom w:val="single" w:sz="12" w:space="0" w:color="auto"/>
+            </w:tcBorders>
+            <w:vAlign w:val="center"/>
+          </w:tcPr>
+          <w:p>
+            <w:pPr>
+              <w:jc w:val="center"/>
+              <w:rPr>
+                <w:sz w:val="48"/>
+                <w:szCs w:val="48"/>
+              </w:rPr>
+            </w:pPr>
+            <w:r>
+              <w:rPr>
+                <w:sz w:val="48"/>
+                <w:szCs w:val="48"/>
+              </w:rPr>
+              <w:t>r8</w:t>
+            </w:r>
+          </w:p>
+        </w:tc>
+        <w:tc>
+          <w:tcPr>
+            <w:tcW w:w="720" w:type="dxa"/>
+            <w:tcBorders>
+              <w:bottom w:val="single" w:sz="12" w:space="0" w:color="auto"/>
+              <w:right w:val="single" w:sz="12" w:space="0" w:color="auto"/>
+            </w:tcBorders>
+            <w:vAlign w:val="center"/>
+          </w:tcPr>
+          <w:p>
+            <w:pPr>
+              <w:jc w:val="center"/>
+              <w:rPr>
+                <w:sz w:val="48"/>
+                <w:szCs w:val="48"/>
+              </w:rPr>
+            </w:pPr>
+            <w:r>
+              <w:rPr>
+                <w:sz w:val="48"/>
+                <w:szCs w:val="48"/>
+              </w:rPr>
+              <w:t>r9</w:t>
+            </w:r>
+          </w:p>
+        </w:tc>
+      </w:tr>
+    </w:tbl>
+    <w:p/>
+    <w:p/>
+    <w:p/>
+    <w:p/>
+    <w:p/>
+    <w:p/>
+    <w:p/>
+    <w:p/>
+    <w:p/>
+    <w:p/>
+    <w:p/>
+    <w:p/>
+    <w:p/>
+    <w:p/>
+    <w:p>
+      <w:r>
+        <w:t xml:space="preserve">Credit: </w:t>
+      </w:r>
+      <w:hyperlink r:id="rId6" w:history="1">
+        <w:r>
+          <w:rPr>
+            <w:rStyle w:val="Hyperlink"/>
+          </w:rPr>
+          <w:t>https://www.lookhin.biz</w:t>
+        </w:r>
+      </w:hyperlink>
+    </w:p>
     <w:sectPr>
       <w:pgSz w:w="11906" w:h="16838"/>
       <w:pgMar w:top="1440" w:right="1440" w:bottom="1440" w:left="1440" w:header="720" w:footer="720" w:gutter="0"/>
@@ -2110,6 +4288,10 @@
     </w:sectPr>
   </w:body>
 </w:document>
+</file>
+
+<file path=word/numbering.xml><?xml version="1.0" encoding="utf-8"?>
+<w:numbering xmlns:wpc="http://schemas.microsoft.com/office/word/2010/wordprocessingCanvas" xmlns:cx="http://schemas.microsoft.com/office/drawing/2014/chartex" xmlns:cx1="http://schemas.microsoft.com/office/drawing/2015/9/8/chartex" xmlns:cx2="http://schemas.microsoft.com/office/drawing/2015/10/21/chartex" xmlns:cx3="http://schemas.microsoft.com/office/drawing/2016/5/9/chartex" xmlns:cx4="http://schemas.microsoft.com/office/drawing/2016/5/10/chartex" xmlns:cx5="http://schemas.microsoft.com/office/drawing/2016/5/11/chartex" xmlns:cx6="http://schemas.microsoft.com/office/drawing/2016/5/12/chartex" xmlns:cx7="http://schemas.microsoft.com/office/drawing/2016/5/13/chartex" xmlns:cx8="http://schemas.microsoft.com/office/drawing/2016/5/14/chartex" xmlns:mc="http://schemas.openxmlformats.org/markup-compatibility/2006" xmlns:aink="http://schemas.microsoft.com/office/drawing/2016/ink" xmlns:am3d="http://schemas.microsoft.com/office/drawing/2017/model3d" xmlns:o="urn:schemas-microsoft-com:office:office" xmlns:r="http://schemas.openxmlformats.org/officeDocument/2006/relationships" xmlns:m="http://schemas.openxmlformats.org/officeDocument/2006/math" xmlns:v="urn:schemas-microsoft-com:vml" xmlns:wp14="http://schemas.microsoft.com/office/word/2010/wordprocessingDrawing" xmlns:wp="http://schemas.openxmlformats.org/drawingml/2006/wordprocessingDrawing" xmlns:w10="urn:schemas-microsoft-com:office:word" xmlns:w="http://schemas.openxmlformats.org/wordprocessingml/2006/main" xmlns:w14="http://schemas.microsoft.com/office/word/2010/wordml" xmlns:w15="http://schemas.microsoft.com/office/word/2012/wordml" xmlns:w16cex="http://schemas.microsoft.com/office/word/2018/wordml/cex" xmlns:w16cid="http://schemas.microsoft.com/office/word/2016/wordml/cid" xmlns:w16="http://schemas.microsoft.com/office/word/2018/wordml" xmlns:w16se="http://schemas.microsoft.com/office/word/2015/wordml/symex" xmlns:wpg="http://schemas.microsoft.com/office/word/2010/wordprocessingGroup" xmlns:wpi="http://schemas.microsoft.com/office/word/2010/wordprocessingInk" xmlns:wne="http://schemas.microsoft.com/office/word/2006/wordml" xmlns:wps="http://schemas.microsoft.com/office/word/2010/wordprocessingShape" mc:Ignorable="w14 w15 w16se w16cid w16 w16cex wp14"/>
 </file>
 
 <file path=word/styles.xml><?xml version="1.0" encoding="utf-8"?>
@@ -2557,6 +4739,41 @@
       </w:tblBorders>
     </w:tblPr>
   </w:style>
+  <w:style w:type="character" w:styleId="Hyperlink">
+    <w:name w:val="Hyperlink"/>
+    <w:basedOn w:val="DefaultParagraphFont"/>
+    <w:uiPriority w:val="99"/>
+    <w:unhideWhenUsed/>
+    <w:rsid w:val="00627C84"/>
+    <w:rPr>
+      <w:color w:val="0563C1" w:themeColor="hyperlink"/>
+      <w:u w:val="single"/>
+    </w:rPr>
+  </w:style>
+  <w:style w:type="character" w:styleId="UnresolvedMention">
+    <w:name w:val="Unresolved Mention"/>
+    <w:basedOn w:val="DefaultParagraphFont"/>
+    <w:uiPriority w:val="99"/>
+    <w:semiHidden/>
+    <w:unhideWhenUsed/>
+    <w:rsid w:val="00627C84"/>
+    <w:rPr>
+      <w:color w:val="605E5C"/>
+      <w:shd w:val="clear" w:color="auto" w:fill="E1DFDD"/>
+    </w:rPr>
+  </w:style>
+  <w:style w:type="character" w:styleId="FollowedHyperlink">
+    <w:name w:val="FollowedHyperlink"/>
+    <w:basedOn w:val="DefaultParagraphFont"/>
+    <w:uiPriority w:val="99"/>
+    <w:semiHidden/>
+    <w:unhideWhenUsed/>
+    <w:rsid w:val="00627C84"/>
+    <w:rPr>
+      <w:color w:val="954F72" w:themeColor="followedHyperlink"/>
+      <w:u w:val="single"/>
+    </w:rPr>
+  </w:style>
 </w:styles>
 </file>
 

</xml_diff>